<commit_message>
#29 Registro de Supuestos formateado
</commit_message>
<xml_diff>
--- a/Source/Plan_De_Proyecto/Listos/Documento_de_Requisitos.CIT@MEDICA.03-10-2022.v0.4.docx
+++ b/Source/Plan_De_Proyecto/Listos/Documento_de_Requisitos.CIT@MEDICA.03-10-2022.v0.4.docx
@@ -39,7 +39,7 @@
             <v:path o:extrusionok="f" gradientshapeok="t" o:connecttype="rect"/>
             <o:lock v:ext="edit" aspectratio="t"/>
           </v:shapetype>
-          <v:shape id="Picture 656111917" o:spid="_x0000_i1025" type="#_x0000_t75" style="width:436.5pt;height:436.5pt;visibility:visible;mso-wrap-style:square">
+          <v:shape id="Picture 656111917" o:spid="_x0000_i1025" type="#_x0000_t75" style="width:436.8pt;height:436.8pt;visibility:visible;mso-wrap-style:square">
             <v:imagedata r:id="rId11" o:title=""/>
             <o:lock v:ext="edit" aspectratio="f"/>
           </v:shape>
@@ -1249,16 +1249,12 @@
               <w:spacing w:after="0" w:line="240" w:lineRule="auto"/>
               <w:jc w:val="center"/>
               <w:rPr>
-                <w:rFonts w:ascii="Calibri" w:hAnsi="Calibri" w:cs="Calibri"/>
-                <w:sz w:val="22"/>
-                <w:szCs w:val="22"/>
-              </w:rPr>
-            </w:pPr>
-            <w:r>
-              <w:rPr>
-                <w:rFonts w:ascii="Calibri" w:eastAsia="Arial" w:hAnsi="Calibri" w:cs="Calibri"/>
-                <w:sz w:val="22"/>
-                <w:szCs w:val="22"/>
+                <w:rFonts w:cs="Arial"/>
+              </w:rPr>
+            </w:pPr>
+            <w:r>
+              <w:rPr>
+                <w:rFonts w:eastAsia="Arial" w:cs="Arial"/>
               </w:rPr>
               <w:t>La cesta de la compra de las citas siempre estará visible</w:t>
             </w:r>
@@ -1304,17 +1300,13 @@
               <w:spacing w:after="0" w:line="240" w:lineRule="auto"/>
               <w:jc w:val="center"/>
               <w:rPr>
-                <w:rFonts w:ascii="Calibri" w:hAnsi="Calibri" w:cs="Calibri"/>
-                <w:sz w:val="22"/>
-                <w:szCs w:val="22"/>
-              </w:rPr>
-            </w:pPr>
-            <w:r>
-              <w:rPr>
-                <w:rFonts w:ascii="Calibri" w:eastAsia="Arial" w:hAnsi="Calibri" w:cs="Calibri"/>
+                <w:rFonts w:cs="Arial"/>
+              </w:rPr>
+            </w:pPr>
+            <w:r>
+              <w:rPr>
+                <w:rFonts w:eastAsia="Arial" w:cs="Arial"/>
                 <w:color w:val="000000"/>
-                <w:sz w:val="22"/>
-                <w:szCs w:val="22"/>
               </w:rPr>
               <w:t>Media</w:t>
             </w:r>
@@ -1360,16 +1352,12 @@
               <w:spacing w:after="0" w:line="240" w:lineRule="auto"/>
               <w:jc w:val="center"/>
               <w:rPr>
-                <w:rFonts w:ascii="Calibri" w:hAnsi="Calibri" w:cs="Calibri"/>
-                <w:sz w:val="22"/>
-                <w:szCs w:val="22"/>
-              </w:rPr>
-            </w:pPr>
-            <w:r>
-              <w:rPr>
-                <w:rFonts w:ascii="Calibri" w:eastAsia="Arial" w:hAnsi="Calibri" w:cs="Calibri"/>
-                <w:sz w:val="22"/>
-                <w:szCs w:val="22"/>
+                <w:rFonts w:cs="Arial"/>
+              </w:rPr>
+            </w:pPr>
+            <w:r>
+              <w:rPr>
+                <w:rFonts w:eastAsia="Arial" w:cs="Arial"/>
               </w:rPr>
               <w:t>Funcional</w:t>
             </w:r>
@@ -1416,17 +1404,13 @@
               <w:contextualSpacing/>
               <w:jc w:val="center"/>
               <w:rPr>
-                <w:rFonts w:ascii="Calibri" w:hAnsi="Calibri" w:cs="Calibri"/>
-                <w:sz w:val="22"/>
-                <w:szCs w:val="22"/>
-              </w:rPr>
-            </w:pPr>
-            <w:r>
-              <w:rPr>
-                <w:rFonts w:ascii="Calibri" w:eastAsia="Arial" w:hAnsi="Calibri" w:cs="Calibri"/>
+                <w:rFonts w:cs="Arial"/>
+              </w:rPr>
+            </w:pPr>
+            <w:r>
+              <w:rPr>
+                <w:rFonts w:eastAsia="Arial" w:cs="Arial"/>
                 <w:color w:val="000000"/>
-                <w:sz w:val="22"/>
-                <w:szCs w:val="22"/>
               </w:rPr>
               <w:t>Patrocinador</w:t>
             </w:r>
@@ -1563,16 +1547,12 @@
               <w:spacing w:after="0" w:line="240" w:lineRule="auto"/>
               <w:jc w:val="center"/>
               <w:rPr>
-                <w:rFonts w:ascii="Calibri" w:hAnsi="Calibri" w:cs="Calibri"/>
-                <w:sz w:val="22"/>
-                <w:szCs w:val="22"/>
-              </w:rPr>
-            </w:pPr>
-            <w:r>
-              <w:rPr>
-                <w:rFonts w:ascii="Calibri" w:hAnsi="Calibri" w:cs="Calibri"/>
-                <w:sz w:val="22"/>
-                <w:szCs w:val="22"/>
+                <w:rFonts w:cs="Arial"/>
+              </w:rPr>
+            </w:pPr>
+            <w:r>
+              <w:rPr>
+                <w:rFonts w:cs="Arial"/>
               </w:rPr>
               <w:t>La cesta de la compra dispondrá de un mecanismo simple para que el usuario pueda ampliar o reducir el número de citas.</w:t>
             </w:r>
@@ -1618,16 +1598,12 @@
               <w:spacing w:after="0" w:line="240" w:lineRule="auto"/>
               <w:jc w:val="center"/>
               <w:rPr>
-                <w:rFonts w:ascii="Calibri" w:hAnsi="Calibri" w:cs="Calibri"/>
-                <w:sz w:val="22"/>
-                <w:szCs w:val="22"/>
-              </w:rPr>
-            </w:pPr>
-            <w:r>
-              <w:rPr>
-                <w:rFonts w:ascii="Calibri" w:hAnsi="Calibri" w:cs="Calibri"/>
-                <w:sz w:val="22"/>
-                <w:szCs w:val="22"/>
+                <w:rFonts w:cs="Arial"/>
+              </w:rPr>
+            </w:pPr>
+            <w:r>
+              <w:rPr>
+                <w:rFonts w:cs="Arial"/>
               </w:rPr>
               <w:t>Baja</w:t>
             </w:r>
@@ -1673,16 +1649,12 @@
               <w:spacing w:after="0" w:line="240" w:lineRule="auto"/>
               <w:jc w:val="center"/>
               <w:rPr>
-                <w:rFonts w:ascii="Calibri" w:hAnsi="Calibri" w:cs="Calibri"/>
-                <w:sz w:val="22"/>
-                <w:szCs w:val="22"/>
-              </w:rPr>
-            </w:pPr>
-            <w:r>
-              <w:rPr>
-                <w:rFonts w:ascii="Calibri" w:hAnsi="Calibri" w:cs="Calibri"/>
-                <w:sz w:val="22"/>
-                <w:szCs w:val="22"/>
+                <w:rFonts w:cs="Arial"/>
+              </w:rPr>
+            </w:pPr>
+            <w:r>
+              <w:rPr>
+                <w:rFonts w:cs="Arial"/>
               </w:rPr>
               <w:t>Funcional</w:t>
             </w:r>
@@ -1729,16 +1701,12 @@
               <w:contextualSpacing/>
               <w:jc w:val="center"/>
               <w:rPr>
-                <w:rFonts w:ascii="Calibri" w:hAnsi="Calibri" w:cs="Calibri"/>
-                <w:sz w:val="22"/>
-                <w:szCs w:val="22"/>
-              </w:rPr>
-            </w:pPr>
-            <w:r>
-              <w:rPr>
-                <w:rFonts w:ascii="Calibri" w:hAnsi="Calibri" w:cs="Calibri"/>
-                <w:sz w:val="22"/>
-                <w:szCs w:val="22"/>
+                <w:rFonts w:cs="Arial"/>
+              </w:rPr>
+            </w:pPr>
+            <w:r>
+              <w:rPr>
+                <w:rFonts w:cs="Arial"/>
               </w:rPr>
               <w:t>Patrocinador</w:t>
             </w:r>
@@ -1875,16 +1843,12 @@
               <w:spacing w:after="0" w:line="240" w:lineRule="auto"/>
               <w:jc w:val="center"/>
               <w:rPr>
-                <w:rFonts w:ascii="Calibri" w:hAnsi="Calibri" w:cs="Calibri"/>
-                <w:sz w:val="22"/>
-                <w:szCs w:val="22"/>
-              </w:rPr>
-            </w:pPr>
-            <w:r>
-              <w:rPr>
-                <w:rFonts w:ascii="Calibri" w:hAnsi="Calibri" w:cs="Calibri"/>
-                <w:sz w:val="22"/>
-                <w:szCs w:val="22"/>
+                <w:rFonts w:cs="Arial"/>
+              </w:rPr>
+            </w:pPr>
+            <w:r>
+              <w:rPr>
+                <w:rFonts w:cs="Arial"/>
               </w:rPr>
               <w:t>Las imágenes utilizadas serán siempre de calidad</w:t>
             </w:r>
@@ -1930,16 +1894,12 @@
               <w:spacing w:after="0" w:line="240" w:lineRule="auto"/>
               <w:jc w:val="center"/>
               <w:rPr>
-                <w:rFonts w:ascii="Calibri" w:hAnsi="Calibri" w:cs="Calibri"/>
-                <w:sz w:val="22"/>
-                <w:szCs w:val="22"/>
-              </w:rPr>
-            </w:pPr>
-            <w:r>
-              <w:rPr>
-                <w:rFonts w:ascii="Calibri" w:hAnsi="Calibri" w:cs="Calibri"/>
-                <w:sz w:val="22"/>
-                <w:szCs w:val="22"/>
+                <w:rFonts w:cs="Arial"/>
+              </w:rPr>
+            </w:pPr>
+            <w:r>
+              <w:rPr>
+                <w:rFonts w:cs="Arial"/>
               </w:rPr>
               <w:t>Baja</w:t>
             </w:r>
@@ -1985,12 +1945,13 @@
               <w:spacing w:after="0" w:line="240" w:lineRule="auto"/>
               <w:jc w:val="center"/>
               <w:rPr>
-                <w:rFonts w:ascii="Calibri" w:hAnsi="Calibri" w:cs="Calibri"/>
-                <w:sz w:val="22"/>
-                <w:szCs w:val="22"/>
-              </w:rPr>
-            </w:pPr>
-            <w:r>
+                <w:rFonts w:cs="Arial"/>
+              </w:rPr>
+            </w:pPr>
+            <w:r>
+              <w:rPr>
+                <w:rFonts w:cs="Arial"/>
+              </w:rPr>
               <w:t>No funcional</w:t>
             </w:r>
           </w:p>
@@ -2036,12 +1997,13 @@
               <w:contextualSpacing/>
               <w:jc w:val="center"/>
               <w:rPr>
-                <w:rFonts w:ascii="Calibri" w:hAnsi="Calibri" w:cs="Calibri"/>
-                <w:sz w:val="22"/>
-                <w:szCs w:val="22"/>
-              </w:rPr>
-            </w:pPr>
-            <w:r>
+                <w:rFonts w:cs="Arial"/>
+              </w:rPr>
+            </w:pPr>
+            <w:r>
+              <w:rPr>
+                <w:rFonts w:cs="Arial"/>
+              </w:rPr>
               <w:t>Patrocinador</w:t>
             </w:r>
           </w:p>
@@ -2155,9 +2117,7 @@
               <w:spacing w:after="0" w:line="240" w:lineRule="auto"/>
               <w:jc w:val="center"/>
               <w:rPr>
-                <w:rFonts w:ascii="Calibri" w:hAnsi="Calibri" w:cs="Calibri"/>
-                <w:sz w:val="22"/>
-                <w:szCs w:val="22"/>
+                <w:rFonts w:cs="Arial"/>
               </w:rPr>
             </w:pPr>
             <w:r>
@@ -2208,9 +2168,7 @@
               <w:spacing w:after="0" w:line="240" w:lineRule="auto"/>
               <w:jc w:val="center"/>
               <w:rPr>
-                <w:rFonts w:ascii="Calibri" w:hAnsi="Calibri" w:cs="Calibri"/>
-                <w:sz w:val="22"/>
-                <w:szCs w:val="22"/>
+                <w:rFonts w:cs="Arial"/>
               </w:rPr>
             </w:pPr>
             <w:r>
@@ -2262,9 +2220,7 @@
               <w:spacing w:after="0" w:line="240" w:lineRule="auto"/>
               <w:jc w:val="center"/>
               <w:rPr>
-                <w:rFonts w:ascii="Calibri" w:hAnsi="Calibri" w:cs="Calibri"/>
-                <w:sz w:val="22"/>
-                <w:szCs w:val="22"/>
+                <w:rFonts w:cs="Arial"/>
               </w:rPr>
             </w:pPr>
             <w:r>
@@ -2316,9 +2272,7 @@
               <w:contextualSpacing/>
               <w:jc w:val="center"/>
               <w:rPr>
-                <w:rFonts w:ascii="Calibri" w:hAnsi="Calibri" w:cs="Calibri"/>
-                <w:sz w:val="22"/>
-                <w:szCs w:val="22"/>
+                <w:rFonts w:cs="Arial"/>
               </w:rPr>
             </w:pPr>
             <w:r>
@@ -3322,40 +3276,7 @@
                 <w:sz w:val="28"/>
                 <w:szCs w:val="28"/>
               </w:rPr>
-              <w:t>Task-A0</w:t>
-            </w:r>
-            <w:r>
-              <w:rPr>
-                <w:rFonts w:ascii="Calibri" w:hAnsi="Calibri"/>
-                <w:b/>
-                <w:bCs/>
-                <w:color w:val="FFFFFF"/>
-                <w:sz w:val="28"/>
-                <w:szCs w:val="28"/>
-              </w:rPr>
-              <w:t>8</w:t>
-            </w:r>
-            <w:r>
-              <w:rPr>
-                <w:rFonts w:ascii="Calibri" w:hAnsi="Calibri"/>
-                <w:b/>
-                <w:bCs/>
-                <w:color w:val="FFFFFF"/>
-                <w:sz w:val="28"/>
-                <w:szCs w:val="28"/>
-              </w:rPr>
-              <w:t xml:space="preserve">-v1.0: </w:t>
-            </w:r>
-            <w:r>
-              <w:rPr>
-                <w:rFonts w:ascii="Calibri" w:hAnsi="Calibri"/>
-                <w:b/>
-                <w:bCs/>
-                <w:color w:val="FFFFFF"/>
-                <w:sz w:val="28"/>
-                <w:szCs w:val="28"/>
-              </w:rPr>
-              <w:t>Acceso a se</w:t>
+              <w:t>Task-A08-v1.0: Acceso a se</w:t>
             </w:r>
             <w:r>
               <w:rPr>
@@ -3639,40 +3560,7 @@
                 <w:sz w:val="28"/>
                 <w:szCs w:val="28"/>
               </w:rPr>
-              <w:t>Task-A0</w:t>
-            </w:r>
-            <w:r>
-              <w:rPr>
-                <w:rFonts w:ascii="Calibri" w:hAnsi="Calibri"/>
-                <w:b/>
-                <w:bCs/>
-                <w:color w:val="FFFFFF"/>
-                <w:sz w:val="28"/>
-                <w:szCs w:val="28"/>
-              </w:rPr>
-              <w:t>9</w:t>
-            </w:r>
-            <w:r>
-              <w:rPr>
-                <w:rFonts w:ascii="Calibri" w:hAnsi="Calibri"/>
-                <w:b/>
-                <w:bCs/>
-                <w:color w:val="FFFFFF"/>
-                <w:sz w:val="28"/>
-                <w:szCs w:val="28"/>
-              </w:rPr>
-              <w:t xml:space="preserve">-v1.0: </w:t>
-            </w:r>
-            <w:r>
-              <w:rPr>
-                <w:rFonts w:ascii="Calibri" w:hAnsi="Calibri"/>
-                <w:b/>
-                <w:bCs/>
-                <w:color w:val="FFFFFF"/>
-                <w:sz w:val="28"/>
-                <w:szCs w:val="28"/>
-              </w:rPr>
-              <w:t>Citas agotad</w:t>
+              <w:t>Task-A09-v1.0: Citas agotad</w:t>
             </w:r>
             <w:r>
               <w:rPr>
@@ -4276,18 +4164,7 @@
                 <w:sz w:val="28"/>
                 <w:szCs w:val="28"/>
               </w:rPr>
-              <w:t>1</w:t>
-            </w:r>
-            <w:r>
-              <w:rPr>
-                <w:rFonts w:ascii="Calibri" w:hAnsi="Calibri"/>
-                <w:b/>
-                <w:bCs/>
-                <w:color w:val="FFFFFF"/>
-                <w:sz w:val="28"/>
-                <w:szCs w:val="28"/>
-              </w:rPr>
-              <w:t>1</w:t>
+              <w:t>11</w:t>
             </w:r>
             <w:r>
               <w:rPr>
@@ -4594,18 +4471,7 @@
                 <w:sz w:val="28"/>
                 <w:szCs w:val="28"/>
               </w:rPr>
-              <w:t>1</w:t>
-            </w:r>
-            <w:r>
-              <w:rPr>
-                <w:rFonts w:ascii="Calibri" w:hAnsi="Calibri"/>
-                <w:b/>
-                <w:bCs/>
-                <w:color w:val="FFFFFF"/>
-                <w:sz w:val="28"/>
-                <w:szCs w:val="28"/>
-              </w:rPr>
-              <w:t>2</w:t>
+              <w:t>12</w:t>
             </w:r>
             <w:r>
               <w:rPr>
@@ -5241,18 +5107,7 @@
                 <w:sz w:val="28"/>
                 <w:szCs w:val="28"/>
               </w:rPr>
-              <w:t>-v1.0:</w:t>
-            </w:r>
-            <w:r>
-              <w:rPr>
-                <w:rFonts w:ascii="Calibri" w:hAnsi="Calibri"/>
-                <w:b/>
-                <w:bCs/>
-                <w:color w:val="FFFFFF"/>
-                <w:sz w:val="28"/>
-                <w:szCs w:val="28"/>
-              </w:rPr>
-              <w:t xml:space="preserve"> Navegación e</w:t>
+              <w:t>-v1.0: Navegación e</w:t>
             </w:r>
             <w:r>
               <w:rPr>
@@ -6948,18 +6803,7 @@
                 <w:sz w:val="28"/>
                 <w:szCs w:val="28"/>
               </w:rPr>
-              <w:t>-v1.0:</w:t>
-            </w:r>
-            <w:r>
-              <w:rPr>
-                <w:rFonts w:ascii="Calibri" w:hAnsi="Calibri"/>
-                <w:b/>
-                <w:bCs/>
-                <w:color w:val="FFFFFF"/>
-                <w:sz w:val="28"/>
-                <w:szCs w:val="28"/>
-              </w:rPr>
-              <w:t xml:space="preserve"> Correo con</w:t>
+              <w:t>-v1.0: Correo con</w:t>
             </w:r>
             <w:r>
               <w:rPr>
@@ -7266,18 +7110,7 @@
                 <w:sz w:val="28"/>
                 <w:szCs w:val="28"/>
               </w:rPr>
-              <w:t>-v1.0:</w:t>
-            </w:r>
-            <w:r>
-              <w:rPr>
-                <w:rFonts w:ascii="Calibri" w:hAnsi="Calibri"/>
-                <w:b/>
-                <w:bCs/>
-                <w:color w:val="FFFFFF"/>
-                <w:sz w:val="28"/>
-                <w:szCs w:val="28"/>
-              </w:rPr>
-              <w:t xml:space="preserve">  Registro de</w:t>
+              <w:t>-v1.0:  Registro de</w:t>
             </w:r>
             <w:r>
               <w:rPr>
@@ -7574,18 +7407,7 @@
                 <w:sz w:val="28"/>
                 <w:szCs w:val="28"/>
               </w:rPr>
-              <w:t>2</w:t>
-            </w:r>
-            <w:r>
-              <w:rPr>
-                <w:rFonts w:ascii="Calibri" w:hAnsi="Calibri"/>
-                <w:b/>
-                <w:bCs/>
-                <w:color w:val="FFFFFF"/>
-                <w:sz w:val="28"/>
-                <w:szCs w:val="28"/>
-              </w:rPr>
-              <w:t>1</w:t>
+              <w:t>21</w:t>
             </w:r>
             <w:r>
               <w:rPr>
@@ -7597,19 +7419,7 @@
                 <w:szCs w:val="28"/>
                 <w:lang w:val="en-US"/>
               </w:rPr>
-              <w:t>-v1.0:</w:t>
-            </w:r>
-            <w:r>
-              <w:rPr>
-                <w:rFonts w:ascii="Calibri" w:hAnsi="Calibri"/>
-                <w:b/>
-                <w:bCs/>
-                <w:color w:val="FFFFFF"/>
-                <w:sz w:val="28"/>
-                <w:szCs w:val="28"/>
-                <w:lang w:val="en-US"/>
-              </w:rPr>
-              <w:t xml:space="preserve"> Pagos on</w:t>
+              <w:t>-v1.0: Pagos on</w:t>
             </w:r>
             <w:r>
               <w:rPr>
@@ -9566,18 +9376,7 @@
                 <w:sz w:val="28"/>
                 <w:szCs w:val="28"/>
               </w:rPr>
-              <w:t>-v1.0:</w:t>
-            </w:r>
-            <w:r>
-              <w:rPr>
-                <w:rFonts w:ascii="Calibri" w:hAnsi="Calibri"/>
-                <w:b/>
-                <w:bCs/>
-                <w:color w:val="FFFFFF"/>
-                <w:sz w:val="28"/>
-                <w:szCs w:val="28"/>
-              </w:rPr>
-              <w:t xml:space="preserve"> Resumen de</w:t>
+              <w:t>-v1.0: Resumen de</w:t>
             </w:r>
             <w:r>
               <w:rPr>
@@ -10544,18 +10343,7 @@
                 <w:sz w:val="28"/>
                 <w:szCs w:val="28"/>
               </w:rPr>
-              <w:t>-v1.0:</w:t>
-            </w:r>
-            <w:r>
-              <w:rPr>
-                <w:rFonts w:ascii="Calibri" w:hAnsi="Calibri"/>
-                <w:b/>
-                <w:bCs/>
-                <w:color w:val="FFFFFF"/>
-                <w:sz w:val="28"/>
-                <w:szCs w:val="28"/>
-              </w:rPr>
-              <w:t xml:space="preserve"> Formas de</w:t>
+              <w:t>-v1.0: Formas de</w:t>
             </w:r>
             <w:r>
               <w:rPr>
@@ -11837,18 +11625,7 @@
                 <w:sz w:val="28"/>
                 <w:szCs w:val="28"/>
               </w:rPr>
-              <w:t>-v1.0:</w:t>
-            </w:r>
-            <w:r>
-              <w:rPr>
-                <w:rFonts w:ascii="Calibri" w:hAnsi="Calibri"/>
-                <w:b/>
-                <w:bCs/>
-                <w:color w:val="FFFFFF"/>
-                <w:sz w:val="28"/>
-                <w:szCs w:val="28"/>
-              </w:rPr>
-              <w:t xml:space="preserve"> Registro de</w:t>
+              <w:t>-v1.0: Registro de</w:t>
             </w:r>
             <w:r>
               <w:rPr>
@@ -13798,18 +13575,7 @@
                 <w:sz w:val="28"/>
                 <w:szCs w:val="28"/>
               </w:rPr>
-              <w:t xml:space="preserve"> </w:t>
-            </w:r>
-            <w:r>
-              <w:rPr>
-                <w:rFonts w:ascii="Calibri" w:hAnsi="Calibri"/>
-                <w:b/>
-                <w:bCs/>
-                <w:color w:val="FFFFFF"/>
-                <w:sz w:val="28"/>
-                <w:szCs w:val="28"/>
-              </w:rPr>
-              <w:t>Seguimiento de Citas</w:t>
+              <w:t xml:space="preserve"> Seguimiento de Citas</w:t>
             </w:r>
           </w:p>
         </w:tc>
@@ -14116,18 +13882,7 @@
                 <w:sz w:val="28"/>
                 <w:szCs w:val="28"/>
               </w:rPr>
-              <w:t xml:space="preserve"> </w:t>
-            </w:r>
-            <w:r>
-              <w:rPr>
-                <w:rFonts w:ascii="Calibri" w:hAnsi="Calibri"/>
-                <w:b/>
-                <w:bCs/>
-                <w:color w:val="FFFFFF"/>
-                <w:sz w:val="28"/>
-                <w:szCs w:val="28"/>
-              </w:rPr>
-              <w:t>Procedimiento de Cancelación</w:t>
+              <w:t xml:space="preserve"> Procedimiento de Cancelación</w:t>
             </w:r>
           </w:p>
         </w:tc>
@@ -14433,18 +14188,7 @@
                 <w:sz w:val="28"/>
                 <w:szCs w:val="28"/>
               </w:rPr>
-              <w:t xml:space="preserve"> </w:t>
-            </w:r>
-            <w:r>
-              <w:rPr>
-                <w:rFonts w:ascii="Calibri" w:hAnsi="Calibri"/>
-                <w:b/>
-                <w:bCs/>
-                <w:color w:val="FFFFFF"/>
-                <w:sz w:val="28"/>
-                <w:szCs w:val="28"/>
-              </w:rPr>
-              <w:t>Pasarelas de Pago</w:t>
+              <w:t xml:space="preserve"> Pasarelas de Pago</w:t>
             </w:r>
           </w:p>
         </w:tc>
@@ -14791,18 +14535,7 @@
                 <w:sz w:val="28"/>
                 <w:szCs w:val="28"/>
               </w:rPr>
-              <w:t xml:space="preserve"> </w:t>
-            </w:r>
-            <w:r>
-              <w:rPr>
-                <w:rFonts w:ascii="Calibri" w:hAnsi="Calibri"/>
-                <w:b/>
-                <w:bCs/>
-                <w:color w:val="FFFFFF"/>
-                <w:sz w:val="28"/>
-                <w:szCs w:val="28"/>
-              </w:rPr>
-              <w:t xml:space="preserve"> Despliegue</w:t>
+              <w:t xml:space="preserve">  Despliegue</w:t>
             </w:r>
           </w:p>
         </w:tc>
@@ -15112,18 +14845,7 @@
                 <w:sz w:val="28"/>
                 <w:szCs w:val="28"/>
               </w:rPr>
-              <w:t>B0</w:t>
-            </w:r>
-            <w:r>
-              <w:rPr>
-                <w:rFonts w:ascii="Calibri" w:hAnsi="Calibri"/>
-                <w:b/>
-                <w:bCs/>
-                <w:color w:val="FFFFFF"/>
-                <w:sz w:val="28"/>
-                <w:szCs w:val="28"/>
-              </w:rPr>
-              <w:t>2</w:t>
+              <w:t>B02</w:t>
             </w:r>
             <w:r>
               <w:rPr>
@@ -16939,7 +16661,7 @@
     <w:rPrDefault>
       <w:rPr>
         <w:rFonts w:ascii="Calibri" w:eastAsia="Calibri" w:hAnsi="Calibri" w:cs="Times New Roman"/>
-        <w:lang w:val="es-ES" w:eastAsia="es-ES" w:bidi="ar-SA"/>
+        <w:lang w:val="en-US" w:eastAsia="en-US" w:bidi="ar-SA"/>
       </w:rPr>
     </w:rPrDefault>
     <w:pPrDefault/>
@@ -17333,7 +17055,7 @@
       <w:rFonts w:ascii="Arial" w:hAnsi="Arial"/>
       <w:sz w:val="24"/>
       <w:szCs w:val="24"/>
-      <w:lang w:eastAsia="en-US"/>
+      <w:lang w:val="es-ES"/>
     </w:rPr>
   </w:style>
   <w:style w:type="paragraph" w:styleId="Heading1">
@@ -17897,7 +17619,7 @@
       <w:rFonts w:ascii="Arial" w:hAnsi="Arial"/>
       <w:sz w:val="24"/>
       <w:szCs w:val="22"/>
-      <w:lang w:val="es-VE" w:eastAsia="en-US"/>
+      <w:lang w:val="es-VE"/>
     </w:rPr>
   </w:style>
   <w:style w:type="table" w:styleId="GridTable5Dark">
@@ -20975,12 +20697,19 @@
 </file>
 
 <file path=customXml/item1.xml><?xml version="1.0" encoding="utf-8"?>
-<p:properties xmlns:p="http://schemas.microsoft.com/office/2006/metadata/properties" xmlns:xsi="http://www.w3.org/2001/XMLSchema-instance" xmlns:pc="http://schemas.microsoft.com/office/infopath/2007/PartnerControls">
-  <documentManagement/>
-</p:properties>
+<?mso-contentType ?>
+<FormTemplates xmlns="http://schemas.microsoft.com/sharepoint/v3/contenttype/forms">
+  <Display>DocumentLibraryForm</Display>
+  <Edit>DocumentLibraryForm</Edit>
+  <New>DocumentLibraryForm</New>
+</FormTemplates>
 </file>
 
 <file path=customXml/item2.xml><?xml version="1.0" encoding="utf-8"?>
+<b:Sources xmlns:b="http://schemas.openxmlformats.org/officeDocument/2006/bibliography" xmlns="http://schemas.openxmlformats.org/officeDocument/2006/bibliography" SelectedStyle="\APA.XSL" StyleName="APA"/>
+</file>
+
+<file path=customXml/item3.xml><?xml version="1.0" encoding="utf-8"?>
 <ct:contentTypeSchema xmlns:ct="http://schemas.microsoft.com/office/2006/metadata/contentType" xmlns:ma="http://schemas.microsoft.com/office/2006/metadata/properties/metaAttributes" ct:_="" ma:_="" ma:contentTypeName="Documento" ma:contentTypeID="0x0101003C0A2D6CE532BF449905C3D0218DEE5B" ma:contentTypeVersion="10" ma:contentTypeDescription="Crear nuevo documento." ma:contentTypeScope="" ma:versionID="c12dfb7ce5d5c14d9a5dcfa019990f10">
   <xsd:schema xmlns:xsd="http://www.w3.org/2001/XMLSchema" xmlns:xs="http://www.w3.org/2001/XMLSchema" xmlns:p="http://schemas.microsoft.com/office/2006/metadata/properties" xmlns:ns3="b56000f1-d2b9-4e0c-9d8e-dd0f1117859c" targetNamespace="http://schemas.microsoft.com/office/2006/metadata/properties" ma:root="true" ma:fieldsID="aba827ecd8256b24b8e391be9be5d901" ns3:_="">
     <xsd:import namespace="b56000f1-d2b9-4e0c-9d8e-dd0f1117859c"/>
@@ -21164,29 +20893,29 @@
 </ct:contentTypeSchema>
 </file>
 
-<file path=customXml/item3.xml><?xml version="1.0" encoding="utf-8"?>
-<b:Sources xmlns:b="http://schemas.openxmlformats.org/officeDocument/2006/bibliography" xmlns="http://schemas.openxmlformats.org/officeDocument/2006/bibliography" SelectedStyle="\APA.XSL" StyleName="APA"/>
-</file>
-
 <file path=customXml/item4.xml><?xml version="1.0" encoding="utf-8"?>
-<?mso-contentType ?>
-<FormTemplates xmlns="http://schemas.microsoft.com/sharepoint/v3/contenttype/forms">
-  <Display>DocumentLibraryForm</Display>
-  <Edit>DocumentLibraryForm</Edit>
-  <New>DocumentLibraryForm</New>
-</FormTemplates>
+<p:properties xmlns:p="http://schemas.microsoft.com/office/2006/metadata/properties" xmlns:xsi="http://www.w3.org/2001/XMLSchema-instance" xmlns:pc="http://schemas.microsoft.com/office/infopath/2007/PartnerControls">
+  <documentManagement/>
+</p:properties>
 </file>
 
 <file path=customXml/itemProps1.xml><?xml version="1.0" encoding="utf-8"?>
-<ds:datastoreItem xmlns:ds="http://schemas.openxmlformats.org/officeDocument/2006/customXml" ds:itemID="{09FD9BE0-BA75-4C7F-AFEE-F1A0FE375640}">
+<ds:datastoreItem xmlns:ds="http://schemas.openxmlformats.org/officeDocument/2006/customXml" ds:itemID="{874732F2-D611-4D32-92B8-65C31EBD0262}">
   <ds:schemaRefs>
-    <ds:schemaRef ds:uri="http://schemas.microsoft.com/office/2006/metadata/properties"/>
-    <ds:schemaRef ds:uri="http://schemas.microsoft.com/office/infopath/2007/PartnerControls"/>
+    <ds:schemaRef ds:uri="http://schemas.microsoft.com/sharepoint/v3/contenttype/forms"/>
   </ds:schemaRefs>
 </ds:datastoreItem>
 </file>
 
 <file path=customXml/itemProps2.xml><?xml version="1.0" encoding="utf-8"?>
+<ds:datastoreItem xmlns:ds="http://schemas.openxmlformats.org/officeDocument/2006/customXml" ds:itemID="{85798565-9D83-4852-9D4A-B8F0F2BD5F4D}">
+  <ds:schemaRefs>
+    <ds:schemaRef ds:uri="http://schemas.openxmlformats.org/officeDocument/2006/bibliography"/>
+  </ds:schemaRefs>
+</ds:datastoreItem>
+</file>
+
+<file path=customXml/itemProps3.xml><?xml version="1.0" encoding="utf-8"?>
 <ds:datastoreItem xmlns:ds="http://schemas.openxmlformats.org/officeDocument/2006/customXml" ds:itemID="{043E82AD-98B1-443D-B78F-F4304C6D17F3}">
   <ds:schemaRefs>
     <ds:schemaRef ds:uri="http://schemas.microsoft.com/office/2006/metadata/contentType"/>
@@ -21204,18 +20933,11 @@
 </ds:datastoreItem>
 </file>
 
-<file path=customXml/itemProps3.xml><?xml version="1.0" encoding="utf-8"?>
-<ds:datastoreItem xmlns:ds="http://schemas.openxmlformats.org/officeDocument/2006/customXml" ds:itemID="{85798565-9D83-4852-9D4A-B8F0F2BD5F4D}">
+<file path=customXml/itemProps4.xml><?xml version="1.0" encoding="utf-8"?>
+<ds:datastoreItem xmlns:ds="http://schemas.openxmlformats.org/officeDocument/2006/customXml" ds:itemID="{09FD9BE0-BA75-4C7F-AFEE-F1A0FE375640}">
   <ds:schemaRefs>
-    <ds:schemaRef ds:uri="http://schemas.openxmlformats.org/officeDocument/2006/bibliography"/>
-  </ds:schemaRefs>
-</ds:datastoreItem>
-</file>
-
-<file path=customXml/itemProps4.xml><?xml version="1.0" encoding="utf-8"?>
-<ds:datastoreItem xmlns:ds="http://schemas.openxmlformats.org/officeDocument/2006/customXml" ds:itemID="{874732F2-D611-4D32-92B8-65C31EBD0262}">
-  <ds:schemaRefs>
-    <ds:schemaRef ds:uri="http://schemas.microsoft.com/sharepoint/v3/contenttype/forms"/>
+    <ds:schemaRef ds:uri="http://schemas.microsoft.com/office/2006/metadata/properties"/>
+    <ds:schemaRef ds:uri="http://schemas.microsoft.com/office/infopath/2007/PartnerControls"/>
   </ds:schemaRefs>
 </ds:datastoreItem>
 </file>
</xml_diff>